<commit_message>
Transfer Learning Complete (google colab version)
</commit_message>
<xml_diff>
--- a/Transfer Learning/Results & Report/Transfer Learning report.docx
+++ b/Transfer Learning/Results & Report/Transfer Learning report.docx
@@ -3,23 +3,290 @@
 <w:document xmlns:wpc="http://schemas.microsoft.com/office/word/2010/wordprocessingCanvas" xmlns:cx="http://schemas.microsoft.com/office/drawing/2014/chartex" xmlns:cx1="http://schemas.microsoft.com/office/drawing/2015/9/8/chartex" xmlns:cx2="http://schemas.microsoft.com/office/drawing/2015/10/21/chartex" xmlns:cx3="http://schemas.microsoft.com/office/drawing/2016/5/9/chartex" xmlns:cx4="http://schemas.microsoft.com/office/drawing/2016/5/10/chartex" xmlns:cx5="http://schemas.microsoft.com/office/drawing/2016/5/11/chartex" xmlns:cx6="http://schemas.microsoft.com/office/drawing/2016/5/12/chartex" xmlns:cx7="http://schemas.microsoft.com/office/drawing/2016/5/13/chartex" xmlns:cx8="http://schemas.microsoft.com/office/drawing/2016/5/14/chartex" xmlns:mc="http://schemas.openxmlformats.org/markup-compatibility/2006" xmlns:aink="http://schemas.microsoft.com/office/drawing/2016/ink" xmlns:am3d="http://schemas.microsoft.com/office/drawing/2017/model3d" xmlns:o="urn:schemas-microsoft-com:office:office" xmlns:oel="http://schemas.microsoft.com/office/2019/extlst" xmlns:r="http://schemas.openxmlformats.org/officeDocument/2006/relationships" xmlns:m="http://schemas.openxmlformats.org/officeDocument/2006/math" xmlns:v="urn:schemas-microsoft-com:vml" xmlns:wp14="http://schemas.microsoft.com/office/word/2010/wordprocessingDrawing" xmlns:wp="http://schemas.openxmlformats.org/drawingml/2006/wordprocessingDrawing" xmlns:w10="urn:schemas-microsoft-com:office:word" xmlns:w="http://schemas.openxmlformats.org/wordprocessingml/2006/main" xmlns:w14="http://schemas.microsoft.com/office/word/2010/wordml" xmlns:w15="http://schemas.microsoft.com/office/word/2012/wordml" xmlns:w16cex="http://schemas.microsoft.com/office/word/2018/wordml/cex" xmlns:w16cid="http://schemas.microsoft.com/office/word/2016/wordml/cid" xmlns:w16="http://schemas.microsoft.com/office/word/2018/wordml" xmlns:w16sdtdh="http://schemas.microsoft.com/office/word/2020/wordml/sdtdatahash" xmlns:w16se="http://schemas.microsoft.com/office/word/2015/wordml/symex" xmlns:wpg="http://schemas.microsoft.com/office/word/2010/wordprocessingGroup" xmlns:wpi="http://schemas.microsoft.com/office/word/2010/wordprocessingInk" xmlns:wne="http://schemas.microsoft.com/office/word/2006/wordml" xmlns:wps="http://schemas.microsoft.com/office/word/2010/wordprocessingShape" mc:Ignorable="w14 w15 w16se w16cid w16 w16cex w16sdtdh wp14">
   <w:body>
     <w:p>
-      <w:r>
-        <w:rPr>
-          <w:b/>
-          <w:bCs/>
-        </w:rPr>
-        <w:t>Section I: Dataset</w:t>
-      </w:r>
-    </w:p>
-    <w:p>
-      <w:r>
-        <w:t>I used t</w:t>
-      </w:r>
-      <w:r>
-        <w:t>he CIFAR 10 dataset has 10 classes and 60000 images, with 6000 image per class. Each image is 32x32 and is of RGB type as opposed to a black and white image. The CIFAR10 dataset was split into train and test sets along a 5:1 ratio, therefore the training set has 50000 images.</w:t>
-      </w:r>
-    </w:p>
-    <w:p>
+      <w:pPr>
+        <w:rPr>
+          <w:b/>
+          <w:bCs/>
+        </w:rPr>
+      </w:pPr>
+    </w:p>
+    <w:p>
+      <w:pPr>
+        <w:rPr>
+          <w:b/>
+          <w:bCs/>
+        </w:rPr>
+      </w:pPr>
+    </w:p>
+    <w:p>
+      <w:pPr>
+        <w:rPr>
+          <w:b/>
+          <w:bCs/>
+        </w:rPr>
+      </w:pPr>
+    </w:p>
+    <w:p>
+      <w:pPr>
+        <w:rPr>
+          <w:b/>
+          <w:bCs/>
+        </w:rPr>
+      </w:pPr>
+    </w:p>
+    <w:p>
+      <w:pPr>
+        <w:rPr>
+          <w:b/>
+          <w:bCs/>
+        </w:rPr>
+      </w:pPr>
+    </w:p>
+    <w:p>
+      <w:pPr>
+        <w:rPr>
+          <w:b/>
+          <w:bCs/>
+        </w:rPr>
+      </w:pPr>
+    </w:p>
+    <w:p>
+      <w:pPr>
+        <w:rPr>
+          <w:b/>
+          <w:bCs/>
+        </w:rPr>
+      </w:pPr>
+    </w:p>
+    <w:p/>
+    <w:p>
+      <w:pPr>
+        <w:jc w:val="center"/>
+      </w:pPr>
+      <w:r>
+        <w:t>Student: Chandan Chandel</w:t>
+      </w:r>
+    </w:p>
+    <w:p>
+      <w:pPr>
+        <w:jc w:val="center"/>
+      </w:pPr>
+      <w:r>
+        <w:t>Student Number: 250914472</w:t>
+      </w:r>
+    </w:p>
+    <w:p>
+      <w:pPr>
+        <w:jc w:val="center"/>
+      </w:pPr>
+      <w:r>
+        <w:t>Course: Advanced Image Processing</w:t>
+      </w:r>
+    </w:p>
+    <w:p>
+      <w:pPr>
+        <w:jc w:val="center"/>
+      </w:pPr>
+      <w:r>
+        <w:t xml:space="preserve">Professor: Dr. </w:t>
+      </w:r>
+      <w:proofErr w:type="spellStart"/>
+      <w:r>
+        <w:t>Yimin</w:t>
+      </w:r>
+      <w:proofErr w:type="spellEnd"/>
+      <w:r>
+        <w:t xml:space="preserve"> Yang</w:t>
+      </w:r>
+    </w:p>
+    <w:p>
+      <w:pPr>
+        <w:jc w:val="center"/>
+      </w:pPr>
+      <w:r>
+        <w:t xml:space="preserve">Assignment </w:t>
+      </w:r>
+      <w:r>
+        <w:t>3</w:t>
+      </w:r>
+      <w:r>
+        <w:t xml:space="preserve"> –</w:t>
+      </w:r>
+      <w:r>
+        <w:t xml:space="preserve"> Transfer Learning</w:t>
+      </w:r>
+    </w:p>
+    <w:p/>
+    <w:p>
+      <w:pPr>
+        <w:rPr>
+          <w:b/>
+          <w:bCs/>
+        </w:rPr>
+      </w:pPr>
+    </w:p>
+    <w:p>
+      <w:pPr>
+        <w:rPr>
+          <w:b/>
+          <w:bCs/>
+        </w:rPr>
+      </w:pPr>
+    </w:p>
+    <w:p>
+      <w:pPr>
+        <w:rPr>
+          <w:b/>
+          <w:bCs/>
+        </w:rPr>
+      </w:pPr>
+    </w:p>
+    <w:p>
+      <w:pPr>
+        <w:rPr>
+          <w:b/>
+          <w:bCs/>
+        </w:rPr>
+      </w:pPr>
+    </w:p>
+    <w:p>
+      <w:pPr>
+        <w:rPr>
+          <w:b/>
+          <w:bCs/>
+        </w:rPr>
+      </w:pPr>
+    </w:p>
+    <w:p>
+      <w:pPr>
+        <w:rPr>
+          <w:b/>
+          <w:bCs/>
+        </w:rPr>
+      </w:pPr>
+    </w:p>
+    <w:p>
+      <w:pPr>
+        <w:rPr>
+          <w:b/>
+          <w:bCs/>
+        </w:rPr>
+      </w:pPr>
+    </w:p>
+    <w:p>
+      <w:pPr>
+        <w:rPr>
+          <w:b/>
+          <w:bCs/>
+        </w:rPr>
+      </w:pPr>
+    </w:p>
+    <w:p>
+      <w:pPr>
+        <w:rPr>
+          <w:b/>
+          <w:bCs/>
+        </w:rPr>
+      </w:pPr>
+    </w:p>
+    <w:p>
+      <w:pPr>
+        <w:rPr>
+          <w:b/>
+          <w:bCs/>
+        </w:rPr>
+      </w:pPr>
+    </w:p>
+    <w:p>
+      <w:pPr>
+        <w:rPr>
+          <w:b/>
+          <w:bCs/>
+        </w:rPr>
+      </w:pPr>
+    </w:p>
+    <w:p>
+      <w:pPr>
+        <w:rPr>
+          <w:b/>
+          <w:bCs/>
+        </w:rPr>
+      </w:pPr>
+    </w:p>
+    <w:p>
+      <w:pPr>
+        <w:rPr>
+          <w:b/>
+          <w:bCs/>
+        </w:rPr>
+      </w:pPr>
+    </w:p>
+    <w:p>
+      <w:pPr>
+        <w:rPr>
+          <w:b/>
+          <w:bCs/>
+        </w:rPr>
+      </w:pPr>
+    </w:p>
+    <w:p>
+      <w:pPr>
+        <w:rPr>
+          <w:b/>
+          <w:bCs/>
+        </w:rPr>
+      </w:pPr>
+    </w:p>
+    <w:p>
+      <w:r>
+        <w:rPr>
+          <w:b/>
+          <w:bCs/>
+        </w:rPr>
+        <w:lastRenderedPageBreak/>
+        <w:t>Dataset</w:t>
+      </w:r>
+      <w:r>
+        <w:rPr>
+          <w:b/>
+          <w:bCs/>
+        </w:rPr>
+        <w:t xml:space="preserve"> Description</w:t>
+      </w:r>
+      <w:r>
+        <w:rPr>
+          <w:b/>
+          <w:bCs/>
+        </w:rPr>
+        <w:t>:</w:t>
+      </w:r>
+      <w:r>
+        <w:t xml:space="preserve"> </w:t>
+      </w:r>
+      <w:r>
+        <w:t>I used the CIFAR 10 dataset</w:t>
+      </w:r>
+      <w:r>
+        <w:t xml:space="preserve"> which</w:t>
+      </w:r>
+      <w:r>
+        <w:t xml:space="preserve"> has 10 classes and 60000 images, with 6000 image per class. Each image is 32x32 and is of RGB type as opposed to a black and white image. The CIFAR10 dataset was split into train and test sets along a 5:1 ratio, therefore the training set has 50000 images.</w:t>
+      </w:r>
+    </w:p>
+    <w:p>
+      <w:pPr>
+        <w:rPr>
+          <w:b/>
+          <w:bCs/>
+        </w:rPr>
+      </w:pPr>
+      <w:r>
+        <w:rPr>
+          <w:b/>
+          <w:bCs/>
+        </w:rPr>
+        <w:t xml:space="preserve">Dataset Preprocessing: </w:t>
+      </w:r>
       <w:r>
         <w:t>The images (x train and test data) were normalized using min-max scaling.</w:t>
       </w:r>
@@ -70,20 +337,27 @@
         <w:shd w:val="clear" w:color="auto" w:fill="FFFFFE"/>
         <w:spacing w:line="285" w:lineRule="atLeast"/>
         <w:rPr>
+          <w:rFonts w:eastAsiaTheme="minorEastAsia"/>
+        </w:rPr>
+      </w:pPr>
+      <w:r>
+        <w:rPr>
+          <w:rFonts w:eastAsiaTheme="minorEastAsia"/>
+        </w:rPr>
+        <w:t xml:space="preserve">The labels were transformed into categorical data using the </w:t>
+      </w:r>
+      <w:proofErr w:type="spellStart"/>
+      <w:r>
+        <w:rPr>
           <w:rFonts w:ascii="Courier New" w:eastAsia="Times New Roman" w:hAnsi="Courier New" w:cs="Courier New"/>
           <w:color w:val="000000"/>
           <w:sz w:val="21"/>
           <w:szCs w:val="21"/>
           <w:lang w:eastAsia="en-CA"/>
         </w:rPr>
-      </w:pPr>
-      <w:r>
-        <w:rPr>
-          <w:rFonts w:eastAsiaTheme="minorEastAsia"/>
-        </w:rPr>
-        <w:t xml:space="preserve">The labels were transformed into categorical data using the </w:t>
-      </w:r>
-      <w:proofErr w:type="spellStart"/>
+        <w:t>keras.utils.to_categorical</w:t>
+      </w:r>
+      <w:proofErr w:type="spellEnd"/>
       <w:r>
         <w:rPr>
           <w:rFonts w:ascii="Courier New" w:eastAsia="Times New Roman" w:hAnsi="Courier New" w:cs="Courier New"/>
@@ -92,178 +366,194 @@
           <w:szCs w:val="21"/>
           <w:lang w:eastAsia="en-CA"/>
         </w:rPr>
-        <w:t>keras.utils.to_categorical</w:t>
+        <w:t xml:space="preserve"> </w:t>
+      </w:r>
+      <w:r>
+        <w:rPr>
+          <w:rFonts w:eastAsiaTheme="minorEastAsia"/>
+        </w:rPr>
+        <w:t>command</w:t>
+      </w:r>
+      <w:r>
+        <w:rPr>
+          <w:rFonts w:eastAsiaTheme="minorEastAsia"/>
+        </w:rPr>
+        <w:t>.</w:t>
+      </w:r>
+    </w:p>
+    <w:p>
+      <w:pPr>
+        <w:rPr>
+          <w:b/>
+          <w:bCs/>
+        </w:rPr>
+      </w:pPr>
+      <w:r>
+        <w:rPr>
+          <w:b/>
+          <w:bCs/>
+        </w:rPr>
+        <w:t>Splitting the dataset:</w:t>
+      </w:r>
+      <w:r>
+        <w:t xml:space="preserve"> I split the dataset into the test and train datasets using a </w:t>
+      </w:r>
+      <w:r>
+        <w:t>5/1</w:t>
+      </w:r>
+      <w:r>
+        <w:t xml:space="preserve"> split.</w:t>
+      </w:r>
+    </w:p>
+    <w:p>
+      <w:pPr>
+        <w:rPr>
+          <w:b/>
+          <w:bCs/>
+        </w:rPr>
+      </w:pPr>
+      <w:r>
+        <w:rPr>
+          <w:b/>
+          <w:bCs/>
+        </w:rPr>
+        <w:t>Network</w:t>
+      </w:r>
+      <w:r>
+        <w:rPr>
+          <w:b/>
+          <w:bCs/>
+        </w:rPr>
+        <w:t xml:space="preserve"> Selection: </w:t>
+      </w:r>
+      <w:r>
+        <w:t xml:space="preserve">I selected the </w:t>
+      </w:r>
+      <w:r>
+        <w:t>VGG16</w:t>
+      </w:r>
+      <w:r>
+        <w:t xml:space="preserve"> model</w:t>
+      </w:r>
+      <w:r>
+        <w:t xml:space="preserve"> after consulting CHAT-GPT on which model</w:t>
+      </w:r>
+      <w:r>
+        <w:t xml:space="preserve"> (out of ResNet50, </w:t>
+      </w:r>
+      <w:proofErr w:type="spellStart"/>
+      <w:r>
+        <w:t>AlexNet</w:t>
       </w:r>
       <w:proofErr w:type="spellEnd"/>
       <w:r>
-        <w:rPr>
-          <w:rFonts w:ascii="Courier New" w:eastAsia="Times New Roman" w:hAnsi="Courier New" w:cs="Courier New"/>
-          <w:color w:val="000000"/>
-          <w:sz w:val="21"/>
-          <w:szCs w:val="21"/>
-          <w:lang w:eastAsia="en-CA"/>
-        </w:rPr>
+        <w:t xml:space="preserve"> and VGG16)</w:t>
+      </w:r>
+      <w:r>
+        <w:t xml:space="preserve"> will be best suited to classifying the CIFAR10 dataset. CHAT-GPT ruled out ResNet50 primarily due to it being overkill</w:t>
+      </w:r>
+      <w:r>
+        <w:t xml:space="preserve"> and said </w:t>
+      </w:r>
+      <w:proofErr w:type="spellStart"/>
+      <w:r>
+        <w:t>AlexNet</w:t>
+      </w:r>
+      <w:proofErr w:type="spellEnd"/>
+      <w:r>
+        <w:t xml:space="preserve"> and VGG16 may be more suitable due to their shallower architectures and then added that VGG16 </w:t>
+      </w:r>
+      <w:proofErr w:type="gramStart"/>
+      <w:r>
+        <w:t>in particular had</w:t>
+      </w:r>
+      <w:proofErr w:type="gramEnd"/>
+      <w:r>
+        <w:t xml:space="preserve"> stronger results with small datasets like CIFAR10.</w:t>
+      </w:r>
+    </w:p>
+    <w:p>
+      <w:r>
+        <w:rPr>
+          <w:b/>
+          <w:bCs/>
+        </w:rPr>
+        <w:t>Compare the t</w:t>
+      </w:r>
+      <w:r>
+        <w:rPr>
+          <w:b/>
+          <w:bCs/>
+        </w:rPr>
+        <w:t>rain</w:t>
+      </w:r>
+      <w:r>
+        <w:rPr>
+          <w:b/>
+          <w:bCs/>
+        </w:rPr>
+        <w:t>ed</w:t>
+      </w:r>
+      <w:r>
+        <w:rPr>
+          <w:b/>
+          <w:bCs/>
+        </w:rPr>
+        <w:t>/</w:t>
+      </w:r>
+      <w:r>
+        <w:rPr>
+          <w:b/>
+          <w:bCs/>
+        </w:rPr>
+        <w:t>f</w:t>
+      </w:r>
+      <w:r>
+        <w:rPr>
+          <w:b/>
+          <w:bCs/>
+        </w:rPr>
+        <w:t>ine-tun</w:t>
+      </w:r>
+      <w:r>
+        <w:rPr>
+          <w:b/>
+          <w:bCs/>
+        </w:rPr>
+        <w:t>ed</w:t>
+      </w:r>
+      <w:r>
+        <w:rPr>
+          <w:b/>
+          <w:bCs/>
+        </w:rPr>
+        <w:t xml:space="preserve"> pretrained DCNN</w:t>
+      </w:r>
+      <w:r>
+        <w:rPr>
+          <w:b/>
+          <w:bCs/>
+        </w:rPr>
+        <w:t xml:space="preserve"> with the DCNN from assignment 2</w:t>
+      </w:r>
+      <w:r>
+        <w:rPr>
+          <w:b/>
+          <w:bCs/>
+        </w:rPr>
+        <w:t>:</w:t>
+      </w:r>
+      <w:r>
         <w:t xml:space="preserve"> </w:t>
       </w:r>
       <w:r>
-        <w:rPr>
-          <w:rFonts w:eastAsiaTheme="minorEastAsia"/>
-        </w:rPr>
-        <w:t>command</w:t>
-      </w:r>
-      <w:r>
-        <w:rPr>
-          <w:rFonts w:eastAsiaTheme="minorEastAsia"/>
-        </w:rPr>
-        <w:t>.</w:t>
-      </w:r>
-    </w:p>
-    <w:p>
-      <w:pPr>
-        <w:rPr>
-          <w:rFonts w:eastAsiaTheme="minorEastAsia"/>
-        </w:rPr>
-      </w:pPr>
-    </w:p>
-    <w:p>
-      <w:pPr>
-        <w:rPr>
-          <w:b/>
-          <w:bCs/>
-        </w:rPr>
-      </w:pPr>
-      <w:r>
-        <w:rPr>
-          <w:b/>
-          <w:bCs/>
-        </w:rPr>
-        <w:t xml:space="preserve">Section II: </w:t>
-      </w:r>
-      <w:r>
-        <w:rPr>
-          <w:b/>
-          <w:bCs/>
-        </w:rPr>
-        <w:t>Select a Network</w:t>
-      </w:r>
-    </w:p>
-    <w:p>
-      <w:r>
-        <w:t>I selected the ResNet50 model.</w:t>
-      </w:r>
-    </w:p>
-    <w:p/>
-    <w:p>
-      <w:r>
-        <w:rPr>
-          <w:b/>
-          <w:bCs/>
-        </w:rPr>
-        <w:t xml:space="preserve">Section III: </w:t>
-      </w:r>
-      <w:r>
-        <w:rPr>
-          <w:b/>
-          <w:bCs/>
-        </w:rPr>
-        <w:t>Compare the t</w:t>
-      </w:r>
-      <w:r>
-        <w:rPr>
-          <w:b/>
-          <w:bCs/>
-        </w:rPr>
-        <w:t>rain</w:t>
-      </w:r>
-      <w:r>
-        <w:rPr>
-          <w:b/>
-          <w:bCs/>
-        </w:rPr>
-        <w:t>ed</w:t>
-      </w:r>
-      <w:r>
-        <w:rPr>
-          <w:b/>
-          <w:bCs/>
-        </w:rPr>
-        <w:t>/</w:t>
-      </w:r>
-      <w:r>
-        <w:rPr>
-          <w:b/>
-          <w:bCs/>
-        </w:rPr>
-        <w:t>f</w:t>
-      </w:r>
-      <w:r>
-        <w:rPr>
-          <w:b/>
-          <w:bCs/>
-        </w:rPr>
-        <w:t>ine-tun</w:t>
-      </w:r>
-      <w:r>
-        <w:rPr>
-          <w:b/>
-          <w:bCs/>
-        </w:rPr>
-        <w:t>ed</w:t>
-      </w:r>
-      <w:r>
-        <w:rPr>
-          <w:b/>
-          <w:bCs/>
-        </w:rPr>
-        <w:t xml:space="preserve"> pretrained DCNN</w:t>
-      </w:r>
-      <w:r>
-        <w:rPr>
-          <w:b/>
-          <w:bCs/>
-        </w:rPr>
-        <w:t xml:space="preserve"> with the DCNN from assignment </w:t>
-      </w:r>
-      <w:proofErr w:type="gramStart"/>
-      <w:r>
-        <w:rPr>
-          <w:b/>
-          <w:bCs/>
-        </w:rPr>
-        <w:t>2</w:t>
-      </w:r>
-      <w:proofErr w:type="gramEnd"/>
-    </w:p>
-    <w:p>
-      <w:r>
-        <w:t>My pre-trained DCNN model which I retrained on the CIFAR10 dataset achieved a training accuracy of 88.1% while the testing accuracy was 75.1%. The overfitting was less severe but was also accompanied by a reduction in accuracy.</w:t>
-      </w:r>
-      <w:r>
-        <w:t xml:space="preserve"> </w:t>
-      </w:r>
-      <w:r>
         <w:t xml:space="preserve">My DCNN from assignment 2 </w:t>
       </w:r>
       <w:r>
         <w:t xml:space="preserve">was only trained on the CIFAR10 dataset and </w:t>
       </w:r>
       <w:r>
-        <w:t>achieved</w:t>
-      </w:r>
-      <w:r>
-        <w:t xml:space="preserve"> </w:t>
-      </w:r>
-      <w:r>
-        <w:t>a</w:t>
-      </w:r>
-      <w:r>
-        <w:t xml:space="preserve"> testing accuracy </w:t>
-      </w:r>
-      <w:r>
-        <w:t>of</w:t>
-      </w:r>
-      <w:r>
-        <w:t xml:space="preserve"> 80.1% while the training accuracy was 95.9% - this suggests that there was strong overfitting. I tried to combat this by the following </w:t>
+        <w:t xml:space="preserve">achieved a testing accuracy of 80.1% while the training accuracy was 95.9% - this suggests that there was strong overfitting. I tried to combat this by the following </w:t>
       </w:r>
       <w:proofErr w:type="gramStart"/>
       <w:r>
@@ -292,28 +582,695 @@
       </w:r>
       <w:proofErr w:type="spellEnd"/>
       <w:r>
-        <w:t>, this is shown in the trial data</w:t>
-      </w:r>
-      <w:r>
-        <w:t xml:space="preserve"> from assignment 2</w:t>
-      </w:r>
-      <w:r>
-        <w:t>.</w:t>
-      </w:r>
-    </w:p>
-    <w:p>
-      <w:pPr>
-        <w:rPr>
-          <w:b/>
-          <w:bCs/>
-        </w:rPr>
-      </w:pPr>
-      <w:r>
-        <w:rPr>
-          <w:b/>
-          <w:bCs/>
-        </w:rPr>
-        <w:t>Section IV:</w:t>
+        <w:t>. The training results are shown below.</w:t>
+      </w:r>
+    </w:p>
+    <w:p>
+      <w:r>
+        <w:rPr>
+          <w:noProof/>
+        </w:rPr>
+        <w:drawing>
+          <wp:inline distT="0" distB="0" distL="0" distR="0" wp14:anchorId="16CB5333" wp14:editId="0064ED4D">
+            <wp:extent cx="2606040" cy="1876889"/>
+            <wp:effectExtent l="0" t="0" r="3810" b="9525"/>
+            <wp:docPr id="10" name="Picture 10" descr="Chart, line chart&#10;&#10;Description automatically generated"/>
+            <wp:cNvGraphicFramePr>
+              <a:graphicFrameLocks xmlns:a="http://schemas.openxmlformats.org/drawingml/2006/main" noChangeAspect="1"/>
+            </wp:cNvGraphicFramePr>
+            <a:graphic xmlns:a="http://schemas.openxmlformats.org/drawingml/2006/main">
+              <a:graphicData uri="http://schemas.openxmlformats.org/drawingml/2006/picture">
+                <pic:pic xmlns:pic="http://schemas.openxmlformats.org/drawingml/2006/picture">
+                  <pic:nvPicPr>
+                    <pic:cNvPr id="10" name="Picture 10" descr="Chart, line chart&#10;&#10;Description automatically generated"/>
+                    <pic:cNvPicPr/>
+                  </pic:nvPicPr>
+                  <pic:blipFill>
+                    <a:blip r:embed="rId5">
+                      <a:extLst>
+                        <a:ext uri="{28A0092B-C50C-407E-A947-70E740481C1C}">
+                          <a14:useLocalDpi xmlns:a14="http://schemas.microsoft.com/office/drawing/2010/main" val="0"/>
+                        </a:ext>
+                      </a:extLst>
+                    </a:blip>
+                    <a:stretch>
+                      <a:fillRect/>
+                    </a:stretch>
+                  </pic:blipFill>
+                  <pic:spPr>
+                    <a:xfrm>
+                      <a:off x="0" y="0"/>
+                      <a:ext cx="2618712" cy="1886015"/>
+                    </a:xfrm>
+                    <a:prstGeom prst="rect">
+                      <a:avLst/>
+                    </a:prstGeom>
+                  </pic:spPr>
+                </pic:pic>
+              </a:graphicData>
+            </a:graphic>
+          </wp:inline>
+        </w:drawing>
+      </w:r>
+      <w:r>
+        <w:rPr>
+          <w:noProof/>
+        </w:rPr>
+        <w:drawing>
+          <wp:inline distT="0" distB="0" distL="0" distR="0" wp14:anchorId="6D3F143A" wp14:editId="0F0EA8F2">
+            <wp:extent cx="2606040" cy="1876889"/>
+            <wp:effectExtent l="0" t="0" r="3810" b="9525"/>
+            <wp:docPr id="11" name="Picture 11" descr="Chart, line chart&#10;&#10;Description automatically generated"/>
+            <wp:cNvGraphicFramePr>
+              <a:graphicFrameLocks xmlns:a="http://schemas.openxmlformats.org/drawingml/2006/main" noChangeAspect="1"/>
+            </wp:cNvGraphicFramePr>
+            <a:graphic xmlns:a="http://schemas.openxmlformats.org/drawingml/2006/main">
+              <a:graphicData uri="http://schemas.openxmlformats.org/drawingml/2006/picture">
+                <pic:pic xmlns:pic="http://schemas.openxmlformats.org/drawingml/2006/picture">
+                  <pic:nvPicPr>
+                    <pic:cNvPr id="11" name="Picture 11" descr="Chart, line chart&#10;&#10;Description automatically generated"/>
+                    <pic:cNvPicPr/>
+                  </pic:nvPicPr>
+                  <pic:blipFill>
+                    <a:blip r:embed="rId6">
+                      <a:extLst>
+                        <a:ext uri="{28A0092B-C50C-407E-A947-70E740481C1C}">
+                          <a14:useLocalDpi xmlns:a14="http://schemas.microsoft.com/office/drawing/2010/main" val="0"/>
+                        </a:ext>
+                      </a:extLst>
+                    </a:blip>
+                    <a:stretch>
+                      <a:fillRect/>
+                    </a:stretch>
+                  </pic:blipFill>
+                  <pic:spPr>
+                    <a:xfrm>
+                      <a:off x="0" y="0"/>
+                      <a:ext cx="2651181" cy="1909400"/>
+                    </a:xfrm>
+                    <a:prstGeom prst="rect">
+                      <a:avLst/>
+                    </a:prstGeom>
+                  </pic:spPr>
+                </pic:pic>
+              </a:graphicData>
+            </a:graphic>
+          </wp:inline>
+        </w:drawing>
+      </w:r>
+    </w:p>
+    <w:p>
+      <w:r>
+        <w:t>I</w:t>
+      </w:r>
+      <w:r>
+        <w:t>n Assignment 3 I</w:t>
+      </w:r>
+      <w:r>
+        <w:t xml:space="preserve"> pretrained </w:t>
+      </w:r>
+      <w:r>
+        <w:t>my</w:t>
+      </w:r>
+      <w:r>
+        <w:t xml:space="preserve"> VGG16 model using the </w:t>
+      </w:r>
+      <w:r>
+        <w:t>I</w:t>
+      </w:r>
+      <w:r>
+        <w:t>mage</w:t>
+      </w:r>
+      <w:r>
+        <w:t>N</w:t>
+      </w:r>
+      <w:r>
+        <w:t>et data source and I retrained on the CIFAR10 dataset achieved a training accuracy of 91.6% while the testing accuracy was 79.9%. The overfitting was less severe and was not accompanied by a reduction in accuracy. The training results are shown below.</w:t>
+      </w:r>
+    </w:p>
+    <w:p>
+      <w:r>
+        <w:rPr>
+          <w:noProof/>
+        </w:rPr>
+        <w:lastRenderedPageBreak/>
+        <w:drawing>
+          <wp:inline distT="0" distB="0" distL="0" distR="0" wp14:anchorId="27D8F3E9" wp14:editId="4911EF29">
+            <wp:extent cx="2668475" cy="1921855"/>
+            <wp:effectExtent l="0" t="0" r="0" b="2540"/>
+            <wp:docPr id="6" name="Picture 6" descr="Chart, line chart&#10;&#10;Description automatically generated"/>
+            <wp:cNvGraphicFramePr>
+              <a:graphicFrameLocks xmlns:a="http://schemas.openxmlformats.org/drawingml/2006/main" noChangeAspect="1"/>
+            </wp:cNvGraphicFramePr>
+            <a:graphic xmlns:a="http://schemas.openxmlformats.org/drawingml/2006/main">
+              <a:graphicData uri="http://schemas.openxmlformats.org/drawingml/2006/picture">
+                <pic:pic xmlns:pic="http://schemas.openxmlformats.org/drawingml/2006/picture">
+                  <pic:nvPicPr>
+                    <pic:cNvPr id="6" name="Picture 6" descr="Chart, line chart&#10;&#10;Description automatically generated"/>
+                    <pic:cNvPicPr/>
+                  </pic:nvPicPr>
+                  <pic:blipFill>
+                    <a:blip r:embed="rId7">
+                      <a:extLst>
+                        <a:ext uri="{28A0092B-C50C-407E-A947-70E740481C1C}">
+                          <a14:useLocalDpi xmlns:a14="http://schemas.microsoft.com/office/drawing/2010/main" val="0"/>
+                        </a:ext>
+                      </a:extLst>
+                    </a:blip>
+                    <a:stretch>
+                      <a:fillRect/>
+                    </a:stretch>
+                  </pic:blipFill>
+                  <pic:spPr>
+                    <a:xfrm>
+                      <a:off x="0" y="0"/>
+                      <a:ext cx="2697716" cy="1942915"/>
+                    </a:xfrm>
+                    <a:prstGeom prst="rect">
+                      <a:avLst/>
+                    </a:prstGeom>
+                  </pic:spPr>
+                </pic:pic>
+              </a:graphicData>
+            </a:graphic>
+          </wp:inline>
+        </w:drawing>
+      </w:r>
+      <w:r>
+        <w:rPr>
+          <w:noProof/>
+        </w:rPr>
+        <w:drawing>
+          <wp:inline distT="0" distB="0" distL="0" distR="0" wp14:anchorId="5010D69A" wp14:editId="3105C290">
+            <wp:extent cx="2700618" cy="1945005"/>
+            <wp:effectExtent l="0" t="0" r="5080" b="0"/>
+            <wp:docPr id="7" name="Picture 7" descr="Chart, line chart&#10;&#10;Description automatically generated"/>
+            <wp:cNvGraphicFramePr>
+              <a:graphicFrameLocks xmlns:a="http://schemas.openxmlformats.org/drawingml/2006/main" noChangeAspect="1"/>
+            </wp:cNvGraphicFramePr>
+            <a:graphic xmlns:a="http://schemas.openxmlformats.org/drawingml/2006/main">
+              <a:graphicData uri="http://schemas.openxmlformats.org/drawingml/2006/picture">
+                <pic:pic xmlns:pic="http://schemas.openxmlformats.org/drawingml/2006/picture">
+                  <pic:nvPicPr>
+                    <pic:cNvPr id="7" name="Picture 7" descr="Chart, line chart&#10;&#10;Description automatically generated"/>
+                    <pic:cNvPicPr/>
+                  </pic:nvPicPr>
+                  <pic:blipFill>
+                    <a:blip r:embed="rId8">
+                      <a:extLst>
+                        <a:ext uri="{28A0092B-C50C-407E-A947-70E740481C1C}">
+                          <a14:useLocalDpi xmlns:a14="http://schemas.microsoft.com/office/drawing/2010/main" val="0"/>
+                        </a:ext>
+                      </a:extLst>
+                    </a:blip>
+                    <a:stretch>
+                      <a:fillRect/>
+                    </a:stretch>
+                  </pic:blipFill>
+                  <pic:spPr>
+                    <a:xfrm>
+                      <a:off x="0" y="0"/>
+                      <a:ext cx="2709078" cy="1951098"/>
+                    </a:xfrm>
+                    <a:prstGeom prst="rect">
+                      <a:avLst/>
+                    </a:prstGeom>
+                  </pic:spPr>
+                </pic:pic>
+              </a:graphicData>
+            </a:graphic>
+          </wp:inline>
+        </w:drawing>
+      </w:r>
+    </w:p>
+    <w:p>
+      <w:pPr>
+        <w:rPr>
+          <w:b/>
+          <w:bCs/>
+        </w:rPr>
+      </w:pPr>
+      <w:r>
+        <w:rPr>
+          <w:b/>
+          <w:bCs/>
+        </w:rPr>
+        <w:t>Explaining the performance difference:</w:t>
+      </w:r>
+    </w:p>
+    <w:p>
+      <w:pPr>
+        <w:pStyle w:val="ListParagraph"/>
+        <w:numPr>
+          <w:ilvl w:val="0"/>
+          <w:numId w:val="1"/>
+        </w:numPr>
+      </w:pPr>
+      <w:r>
+        <w:t>Superior network architecture: VGG16 is a well-know model that is crafted to perform well on the exact datasets which I am working on and used by many professionals, whereas the architecture I designed through trial and error in Assignment 2 is relatively untested and still has poorly understood limitations.</w:t>
+      </w:r>
+    </w:p>
+    <w:p>
+      <w:pPr>
+        <w:pStyle w:val="ListParagraph"/>
+        <w:numPr>
+          <w:ilvl w:val="0"/>
+          <w:numId w:val="1"/>
+        </w:numPr>
+      </w:pPr>
+      <w:r>
+        <w:t>Transfer Learning: By pretraining my model I essentially expanded my dataset considerably and allowed the model to pick up rich features that are commonly found in many images. The act of expanding your dataset is typically considered to be a good measure for combatting overfitting, which most likely explains the reduced overfitting in Assignment 3.</w:t>
+      </w:r>
+    </w:p>
+    <w:p/>
+    <w:p>
+      <w:pPr>
+        <w:rPr>
+          <w:b/>
+          <w:bCs/>
+        </w:rPr>
+      </w:pPr>
+      <w:r>
+        <w:rPr>
+          <w:b/>
+          <w:bCs/>
+        </w:rPr>
+        <w:t xml:space="preserve">Bonus Section: </w:t>
+      </w:r>
+    </w:p>
+    <w:p>
+      <w:pPr>
+        <w:spacing w:after="0"/>
+      </w:pPr>
+      <w:r>
+        <w:rPr>
+          <w:u w:val="single"/>
+        </w:rPr>
+        <w:t xml:space="preserve">SIFT features + MLP classification </w:t>
+      </w:r>
+      <w:proofErr w:type="gramStart"/>
+      <w:r>
+        <w:rPr>
+          <w:u w:val="single"/>
+        </w:rPr>
+        <w:t>task</w:t>
+      </w:r>
+      <w:proofErr w:type="gramEnd"/>
+    </w:p>
+    <w:p>
+      <w:pPr>
+        <w:spacing w:after="0"/>
+        <w:rPr>
+          <w:noProof/>
+        </w:rPr>
+      </w:pPr>
+      <w:r>
+        <w:t>In Assignment 1</w:t>
+      </w:r>
+      <w:r>
+        <w:t xml:space="preserve"> I achieved relatively good results when I used SIFT for feature extraction and then used an MLP for classification, as shown in the results below.</w:t>
+      </w:r>
+      <w:r>
+        <w:rPr>
+          <w:noProof/>
+        </w:rPr>
+        <w:t xml:space="preserve"> </w:t>
+      </w:r>
+      <w:r>
+        <w:rPr>
+          <w:noProof/>
+        </w:rPr>
+        <w:t>I used images that had been normalized to 300 x 300 and I was classifying 99 classes.</w:t>
+      </w:r>
+    </w:p>
+    <w:p>
+      <w:pPr>
+        <w:spacing w:after="0"/>
+        <w:rPr>
+          <w:noProof/>
+        </w:rPr>
+      </w:pPr>
+    </w:p>
+    <w:p>
+      <w:pPr>
+        <w:spacing w:after="0"/>
+      </w:pPr>
+      <w:r>
+        <w:rPr>
+          <w:noProof/>
+        </w:rPr>
+        <w:drawing>
+          <wp:inline distT="0" distB="0" distL="0" distR="0" wp14:anchorId="3A4C6E75" wp14:editId="2136416B">
+            <wp:extent cx="4267570" cy="708721"/>
+            <wp:effectExtent l="0" t="0" r="0" b="0"/>
+            <wp:docPr id="12" name="Picture 12" descr="A picture containing text&#10;&#10;Description automatically generated"/>
+            <wp:cNvGraphicFramePr>
+              <a:graphicFrameLocks xmlns:a="http://schemas.openxmlformats.org/drawingml/2006/main" noChangeAspect="1"/>
+            </wp:cNvGraphicFramePr>
+            <a:graphic xmlns:a="http://schemas.openxmlformats.org/drawingml/2006/main">
+              <a:graphicData uri="http://schemas.openxmlformats.org/drawingml/2006/picture">
+                <pic:pic xmlns:pic="http://schemas.openxmlformats.org/drawingml/2006/picture">
+                  <pic:nvPicPr>
+                    <pic:cNvPr id="12" name="Picture 12" descr="A picture containing text&#10;&#10;Description automatically generated"/>
+                    <pic:cNvPicPr/>
+                  </pic:nvPicPr>
+                  <pic:blipFill>
+                    <a:blip r:embed="rId9"/>
+                    <a:stretch>
+                      <a:fillRect/>
+                    </a:stretch>
+                  </pic:blipFill>
+                  <pic:spPr>
+                    <a:xfrm>
+                      <a:off x="0" y="0"/>
+                      <a:ext cx="4267570" cy="708721"/>
+                    </a:xfrm>
+                    <a:prstGeom prst="rect">
+                      <a:avLst/>
+                    </a:prstGeom>
+                  </pic:spPr>
+                </pic:pic>
+              </a:graphicData>
+            </a:graphic>
+          </wp:inline>
+        </w:drawing>
+      </w:r>
+    </w:p>
+    <w:p>
+      <w:pPr>
+        <w:spacing w:after="0"/>
+      </w:pPr>
+    </w:p>
+    <w:p>
+      <w:pPr>
+        <w:spacing w:after="0"/>
+      </w:pPr>
+      <w:r>
+        <w:t>Below</w:t>
+      </w:r>
+      <w:r>
+        <w:t xml:space="preserve"> is a classification report of the SIFT features + MLP Classification model. The results were much weaker than when I had completed the same task in Assignment </w:t>
+      </w:r>
+      <w:proofErr w:type="gramStart"/>
+      <w:r>
+        <w:t>1</w:t>
+      </w:r>
+      <w:proofErr w:type="gramEnd"/>
+      <w:r>
+        <w:t xml:space="preserve"> and I believe this is because it is my data choice (CIFAR 10) consists of images with shape 32x32</w:t>
+      </w:r>
+      <w:r>
+        <w:t xml:space="preserve">. </w:t>
+      </w:r>
+      <w:r>
+        <w:rPr>
+          <w:b/>
+          <w:bCs/>
+        </w:rPr>
+        <w:t xml:space="preserve">Images this small are very bad for extracting SIFT features </w:t>
+      </w:r>
+      <w:r>
+        <w:t>and that is reflected in the results</w:t>
+      </w:r>
+      <w:r>
+        <w:t xml:space="preserve"> even though I was only classifying 10% of the classes that I was doing in Assignment 1.</w:t>
+      </w:r>
+    </w:p>
+    <w:p>
+      <w:pPr>
+        <w:spacing w:after="0"/>
+      </w:pPr>
+    </w:p>
+    <w:p>
+      <w:pPr>
+        <w:spacing w:after="0"/>
+      </w:pPr>
+      <w:r>
+        <w:rPr>
+          <w:noProof/>
+        </w:rPr>
+        <w:lastRenderedPageBreak/>
+        <w:drawing>
+          <wp:inline distT="0" distB="0" distL="0" distR="0" wp14:anchorId="0A2EC72C" wp14:editId="38673C12">
+            <wp:extent cx="4122420" cy="2511586"/>
+            <wp:effectExtent l="0" t="0" r="0" b="3175"/>
+            <wp:docPr id="3" name="Picture 3" descr="Table&#10;&#10;Description automatically generated"/>
+            <wp:cNvGraphicFramePr>
+              <a:graphicFrameLocks xmlns:a="http://schemas.openxmlformats.org/drawingml/2006/main" noChangeAspect="1"/>
+            </wp:cNvGraphicFramePr>
+            <a:graphic xmlns:a="http://schemas.openxmlformats.org/drawingml/2006/main">
+              <a:graphicData uri="http://schemas.openxmlformats.org/drawingml/2006/picture">
+                <pic:pic xmlns:pic="http://schemas.openxmlformats.org/drawingml/2006/picture">
+                  <pic:nvPicPr>
+                    <pic:cNvPr id="3" name="Picture 3" descr="Table&#10;&#10;Description automatically generated"/>
+                    <pic:cNvPicPr/>
+                  </pic:nvPicPr>
+                  <pic:blipFill>
+                    <a:blip r:embed="rId10"/>
+                    <a:stretch>
+                      <a:fillRect/>
+                    </a:stretch>
+                  </pic:blipFill>
+                  <pic:spPr>
+                    <a:xfrm>
+                      <a:off x="0" y="0"/>
+                      <a:ext cx="4129227" cy="2515733"/>
+                    </a:xfrm>
+                    <a:prstGeom prst="rect">
+                      <a:avLst/>
+                    </a:prstGeom>
+                  </pic:spPr>
+                </pic:pic>
+              </a:graphicData>
+            </a:graphic>
+          </wp:inline>
+        </w:drawing>
+      </w:r>
+    </w:p>
+    <w:p>
+      <w:pPr>
+        <w:rPr>
+          <w:b/>
+          <w:bCs/>
+        </w:rPr>
+      </w:pPr>
+    </w:p>
+    <w:p>
+      <w:pPr>
+        <w:rPr>
+          <w:u w:val="single"/>
+        </w:rPr>
+      </w:pPr>
+      <w:r>
+        <w:rPr>
+          <w:u w:val="single"/>
+        </w:rPr>
+        <w:t>Deep features + MLP classification task</w:t>
+      </w:r>
+    </w:p>
+    <w:p>
+      <w:pPr>
+        <w:spacing w:after="0"/>
+      </w:pPr>
+      <w:r>
+        <w:t>1.</w:t>
+      </w:r>
+      <w:r>
+        <w:tab/>
+        <w:t xml:space="preserve">Train </w:t>
+      </w:r>
+      <w:r>
+        <w:t>VGG16</w:t>
+      </w:r>
+    </w:p>
+    <w:p>
+      <w:pPr>
+        <w:spacing w:after="0"/>
+      </w:pPr>
+      <w:r>
+        <w:t>2.</w:t>
+      </w:r>
+      <w:r>
+        <w:tab/>
+        <w:t>Cut off the FC layers (equivalent to MLP)</w:t>
+      </w:r>
+    </w:p>
+    <w:p>
+      <w:pPr>
+        <w:spacing w:after="0"/>
+      </w:pPr>
+      <w:r>
+        <w:t>3.</w:t>
+      </w:r>
+      <w:r>
+        <w:tab/>
+        <w:t>Replace the old FC layers with a generic MLP</w:t>
+      </w:r>
+    </w:p>
+    <w:p>
+      <w:pPr>
+        <w:spacing w:after="0"/>
+      </w:pPr>
+      <w:r>
+        <w:t>4.</w:t>
+      </w:r>
+      <w:r>
+        <w:tab/>
+        <w:t>Retrain the model</w:t>
+      </w:r>
+    </w:p>
+    <w:p>
+      <w:pPr>
+        <w:spacing w:after="0"/>
+      </w:pPr>
+    </w:p>
+    <w:p>
+      <w:pPr>
+        <w:spacing w:after="0"/>
+      </w:pPr>
+      <w:r>
+        <w:rPr>
+          <w:noProof/>
+        </w:rPr>
+        <w:drawing>
+          <wp:inline distT="0" distB="0" distL="0" distR="0" wp14:anchorId="71D7AC6A" wp14:editId="66BEDD2B">
+            <wp:extent cx="2762757" cy="1929765"/>
+            <wp:effectExtent l="0" t="0" r="0" b="0"/>
+            <wp:docPr id="1" name="Picture 1" descr="Chart, line chart&#10;&#10;Description automatically generated"/>
+            <wp:cNvGraphicFramePr>
+              <a:graphicFrameLocks xmlns:a="http://schemas.openxmlformats.org/drawingml/2006/main" noChangeAspect="1"/>
+            </wp:cNvGraphicFramePr>
+            <a:graphic xmlns:a="http://schemas.openxmlformats.org/drawingml/2006/main">
+              <a:graphicData uri="http://schemas.openxmlformats.org/drawingml/2006/picture">
+                <pic:pic xmlns:pic="http://schemas.openxmlformats.org/drawingml/2006/picture">
+                  <pic:nvPicPr>
+                    <pic:cNvPr id="1" name="Picture 1" descr="Chart, line chart&#10;&#10;Description automatically generated"/>
+                    <pic:cNvPicPr/>
+                  </pic:nvPicPr>
+                  <pic:blipFill>
+                    <a:blip r:embed="rId11">
+                      <a:extLst>
+                        <a:ext uri="{28A0092B-C50C-407E-A947-70E740481C1C}">
+                          <a14:useLocalDpi xmlns:a14="http://schemas.microsoft.com/office/drawing/2010/main" val="0"/>
+                        </a:ext>
+                      </a:extLst>
+                    </a:blip>
+                    <a:stretch>
+                      <a:fillRect/>
+                    </a:stretch>
+                  </pic:blipFill>
+                  <pic:spPr>
+                    <a:xfrm>
+                      <a:off x="0" y="0"/>
+                      <a:ext cx="2764990" cy="1931325"/>
+                    </a:xfrm>
+                    <a:prstGeom prst="rect">
+                      <a:avLst/>
+                    </a:prstGeom>
+                  </pic:spPr>
+                </pic:pic>
+              </a:graphicData>
+            </a:graphic>
+          </wp:inline>
+        </w:drawing>
+      </w:r>
+      <w:r>
+        <w:rPr>
+          <w:noProof/>
+        </w:rPr>
+        <w:drawing>
+          <wp:inline distT="0" distB="0" distL="0" distR="0" wp14:anchorId="0A7A8E1A" wp14:editId="0A12613D">
+            <wp:extent cx="2658297" cy="1914525"/>
+            <wp:effectExtent l="0" t="0" r="8890" b="0"/>
+            <wp:docPr id="2" name="Picture 2" descr="Chart, line chart&#10;&#10;Description automatically generated"/>
+            <wp:cNvGraphicFramePr>
+              <a:graphicFrameLocks xmlns:a="http://schemas.openxmlformats.org/drawingml/2006/main" noChangeAspect="1"/>
+            </wp:cNvGraphicFramePr>
+            <a:graphic xmlns:a="http://schemas.openxmlformats.org/drawingml/2006/main">
+              <a:graphicData uri="http://schemas.openxmlformats.org/drawingml/2006/picture">
+                <pic:pic xmlns:pic="http://schemas.openxmlformats.org/drawingml/2006/picture">
+                  <pic:nvPicPr>
+                    <pic:cNvPr id="2" name="Picture 2" descr="Chart, line chart&#10;&#10;Description automatically generated"/>
+                    <pic:cNvPicPr/>
+                  </pic:nvPicPr>
+                  <pic:blipFill>
+                    <a:blip r:embed="rId12">
+                      <a:extLst>
+                        <a:ext uri="{28A0092B-C50C-407E-A947-70E740481C1C}">
+                          <a14:useLocalDpi xmlns:a14="http://schemas.microsoft.com/office/drawing/2010/main" val="0"/>
+                        </a:ext>
+                      </a:extLst>
+                    </a:blip>
+                    <a:stretch>
+                      <a:fillRect/>
+                    </a:stretch>
+                  </pic:blipFill>
+                  <pic:spPr>
+                    <a:xfrm>
+                      <a:off x="0" y="0"/>
+                      <a:ext cx="2672451" cy="1924719"/>
+                    </a:xfrm>
+                    <a:prstGeom prst="rect">
+                      <a:avLst/>
+                    </a:prstGeom>
+                  </pic:spPr>
+                </pic:pic>
+              </a:graphicData>
+            </a:graphic>
+          </wp:inline>
+        </w:drawing>
+      </w:r>
+    </w:p>
+    <w:p>
+      <w:pPr>
+        <w:spacing w:after="0"/>
+      </w:pPr>
+    </w:p>
+    <w:p>
+      <w:pPr>
+        <w:spacing w:after="0"/>
+      </w:pPr>
+      <w:r>
+        <w:t>Above are the results of training after cutting off the FC layers and replacing it with new FC layers that nee</w:t>
+      </w:r>
+      <w:r>
+        <w:t>ded</w:t>
+      </w:r>
+      <w:r>
+        <w:t xml:space="preserve"> to be trained again. The validation accuracy was very strong from epoch 1 at 80% accuracy, but this training process didn’t yield stronger results upon further training (epoch 10 shows a similar accuracy of 82%). </w:t>
+      </w:r>
+      <w:r>
+        <w:rPr>
+          <w:b/>
+          <w:bCs/>
+        </w:rPr>
+        <w:t>The validation accuracy was also identical to what was achieved in the original VGG16 training</w:t>
+      </w:r>
+      <w:r>
+        <w:t xml:space="preserve">. </w:t>
+      </w:r>
+      <w:r>
+        <w:t>This suggests that the convolution layers - which extract features - are incredibly important to model accuracy, meanwhile the FC layers which do the actual classification are not as important to train with much precision.</w:t>
+      </w:r>
+    </w:p>
+    <w:p>
+      <w:pPr>
+        <w:spacing w:after="0"/>
+      </w:pPr>
+    </w:p>
+    <w:p>
+      <w:pPr>
+        <w:spacing w:after="0"/>
+      </w:pPr>
+      <w:r>
+        <w:rPr>
+          <w:b/>
+          <w:bCs/>
+        </w:rPr>
+        <w:t>Comparing SIFT + MLP versus VGG16 convolutional layers + MLP:</w:t>
+      </w:r>
+      <w:r>
+        <w:t xml:space="preserve"> It wasn’t even close. SIFT is useless on the CIFAR 10 dataset and provided unhelpful results. Meanwhile VGG16 results were very impressive and showed that the FC layers are not nearly as hard to train as the convolutional layers in the VGG16.</w:t>
       </w:r>
     </w:p>
     <w:sectPr>
@@ -324,6 +1281,103 @@
     </w:sectPr>
   </w:body>
 </w:document>
+</file>
+
+<file path=word/numbering.xml><?xml version="1.0" encoding="utf-8"?>
+<w:numbering xmlns:wpc="http://schemas.microsoft.com/office/word/2010/wordprocessingCanvas" xmlns:cx="http://schemas.microsoft.com/office/drawing/2014/chartex" xmlns:cx1="http://schemas.microsoft.com/office/drawing/2015/9/8/chartex" xmlns:cx2="http://schemas.microsoft.com/office/drawing/2015/10/21/chartex" xmlns:cx3="http://schemas.microsoft.com/office/drawing/2016/5/9/chartex" xmlns:cx4="http://schemas.microsoft.com/office/drawing/2016/5/10/chartex" xmlns:cx5="http://schemas.microsoft.com/office/drawing/2016/5/11/chartex" xmlns:cx6="http://schemas.microsoft.com/office/drawing/2016/5/12/chartex" xmlns:cx7="http://schemas.microsoft.com/office/drawing/2016/5/13/chartex" xmlns:cx8="http://schemas.microsoft.com/office/drawing/2016/5/14/chartex" xmlns:mc="http://schemas.openxmlformats.org/markup-compatibility/2006" xmlns:aink="http://schemas.microsoft.com/office/drawing/2016/ink" xmlns:am3d="http://schemas.microsoft.com/office/drawing/2017/model3d" xmlns:o="urn:schemas-microsoft-com:office:office" xmlns:oel="http://schemas.microsoft.com/office/2019/extlst" xmlns:r="http://schemas.openxmlformats.org/officeDocument/2006/relationships" xmlns:m="http://schemas.openxmlformats.org/officeDocument/2006/math" xmlns:v="urn:schemas-microsoft-com:vml" xmlns:wp14="http://schemas.microsoft.com/office/word/2010/wordprocessingDrawing" xmlns:wp="http://schemas.openxmlformats.org/drawingml/2006/wordprocessingDrawing" xmlns:w10="urn:schemas-microsoft-com:office:word" xmlns:w="http://schemas.openxmlformats.org/wordprocessingml/2006/main" xmlns:w14="http://schemas.microsoft.com/office/word/2010/wordml" xmlns:w15="http://schemas.microsoft.com/office/word/2012/wordml" xmlns:w16cex="http://schemas.microsoft.com/office/word/2018/wordml/cex" xmlns:w16cid="http://schemas.microsoft.com/office/word/2016/wordml/cid" xmlns:w16="http://schemas.microsoft.com/office/word/2018/wordml" xmlns:w16sdtdh="http://schemas.microsoft.com/office/word/2020/wordml/sdtdatahash" xmlns:w16se="http://schemas.microsoft.com/office/word/2015/wordml/symex" xmlns:wpg="http://schemas.microsoft.com/office/word/2010/wordprocessingGroup" xmlns:wpi="http://schemas.microsoft.com/office/word/2010/wordprocessingInk" xmlns:wne="http://schemas.microsoft.com/office/word/2006/wordml" xmlns:wps="http://schemas.microsoft.com/office/word/2010/wordprocessingShape" mc:Ignorable="w14 w15 w16se w16cid w16 w16cex w16sdtdh wp14">
+  <w:abstractNum w:abstractNumId="0" w15:restartNumberingAfterBreak="0">
+    <w:nsid w:val="60C7721F"/>
+    <w:multiLevelType w:val="hybridMultilevel"/>
+    <w:tmpl w:val="5A0E5E5A"/>
+    <w:lvl w:ilvl="0" w:tplc="1009000F">
+      <w:start w:val="1"/>
+      <w:numFmt w:val="decimal"/>
+      <w:lvlText w:val="%1."/>
+      <w:lvlJc w:val="left"/>
+      <w:pPr>
+        <w:ind w:left="720" w:hanging="360"/>
+      </w:pPr>
+      <w:rPr>
+        <w:rFonts w:hint="default"/>
+      </w:rPr>
+    </w:lvl>
+    <w:lvl w:ilvl="1" w:tplc="10090019" w:tentative="1">
+      <w:start w:val="1"/>
+      <w:numFmt w:val="lowerLetter"/>
+      <w:lvlText w:val="%2."/>
+      <w:lvlJc w:val="left"/>
+      <w:pPr>
+        <w:ind w:left="1440" w:hanging="360"/>
+      </w:pPr>
+    </w:lvl>
+    <w:lvl w:ilvl="2" w:tplc="1009001B" w:tentative="1">
+      <w:start w:val="1"/>
+      <w:numFmt w:val="lowerRoman"/>
+      <w:lvlText w:val="%3."/>
+      <w:lvlJc w:val="right"/>
+      <w:pPr>
+        <w:ind w:left="2160" w:hanging="180"/>
+      </w:pPr>
+    </w:lvl>
+    <w:lvl w:ilvl="3" w:tplc="1009000F" w:tentative="1">
+      <w:start w:val="1"/>
+      <w:numFmt w:val="decimal"/>
+      <w:lvlText w:val="%4."/>
+      <w:lvlJc w:val="left"/>
+      <w:pPr>
+        <w:ind w:left="2880" w:hanging="360"/>
+      </w:pPr>
+    </w:lvl>
+    <w:lvl w:ilvl="4" w:tplc="10090019" w:tentative="1">
+      <w:start w:val="1"/>
+      <w:numFmt w:val="lowerLetter"/>
+      <w:lvlText w:val="%5."/>
+      <w:lvlJc w:val="left"/>
+      <w:pPr>
+        <w:ind w:left="3600" w:hanging="360"/>
+      </w:pPr>
+    </w:lvl>
+    <w:lvl w:ilvl="5" w:tplc="1009001B" w:tentative="1">
+      <w:start w:val="1"/>
+      <w:numFmt w:val="lowerRoman"/>
+      <w:lvlText w:val="%6."/>
+      <w:lvlJc w:val="right"/>
+      <w:pPr>
+        <w:ind w:left="4320" w:hanging="180"/>
+      </w:pPr>
+    </w:lvl>
+    <w:lvl w:ilvl="6" w:tplc="1009000F" w:tentative="1">
+      <w:start w:val="1"/>
+      <w:numFmt w:val="decimal"/>
+      <w:lvlText w:val="%7."/>
+      <w:lvlJc w:val="left"/>
+      <w:pPr>
+        <w:ind w:left="5040" w:hanging="360"/>
+      </w:pPr>
+    </w:lvl>
+    <w:lvl w:ilvl="7" w:tplc="10090019" w:tentative="1">
+      <w:start w:val="1"/>
+      <w:numFmt w:val="lowerLetter"/>
+      <w:lvlText w:val="%8."/>
+      <w:lvlJc w:val="left"/>
+      <w:pPr>
+        <w:ind w:left="5760" w:hanging="360"/>
+      </w:pPr>
+    </w:lvl>
+    <w:lvl w:ilvl="8" w:tplc="1009001B" w:tentative="1">
+      <w:start w:val="1"/>
+      <w:numFmt w:val="lowerRoman"/>
+      <w:lvlText w:val="%9."/>
+      <w:lvlJc w:val="right"/>
+      <w:pPr>
+        <w:ind w:left="6480" w:hanging="180"/>
+      </w:pPr>
+    </w:lvl>
+  </w:abstractNum>
+  <w:num w:numId="1" w16cid:durableId="765688327">
+    <w:abstractNumId w:val="0"/>
+  </w:num>
+</w:numbering>
 </file>
 
 <file path=word/styles.xml><?xml version="1.0" encoding="utf-8"?>
@@ -753,6 +1807,17 @@
     <w:semiHidden/>
     <w:unhideWhenUsed/>
   </w:style>
+  <w:style w:type="paragraph" w:styleId="ListParagraph">
+    <w:name w:val="List Paragraph"/>
+    <w:basedOn w:val="Normal"/>
+    <w:uiPriority w:val="34"/>
+    <w:qFormat/>
+    <w:rsid w:val="00816B4E"/>
+    <w:pPr>
+      <w:ind w:left="720"/>
+      <w:contextualSpacing/>
+    </w:pPr>
+  </w:style>
 </w:styles>
 </file>
 

</xml_diff>